<commit_message>
Features Module added and Newsmanager changes
</commit_message>
<xml_diff>
--- a/IPA 2013.docx
+++ b/IPA 2013.docx
@@ -26485,7 +26485,15 @@
     </w:p>
     <w:p>
       <w:r>
-        <w:t>In der Initialisierungsphase habe ich zwei möglich Varianten erarbeitet. Auf der einen Seite die Lösung „Node und Node Reference“ und auf der anderen Seite „Taxonomy und Taxonomy Reference“. Wie bereits beim aufzeigen dieser Varianten angesprochen, hat die Variante „Node und Node Reference“ den Nachteil, dass für jede Newskategorie immer ein Formular ausgefüllt werden muss. Wobei die andere Variante den Vorteil hat, dass wenn die Newskategorie noch nicht besteht einfach direkt im Formular des Newsartikels die neue Kategorie erstellt werden kann.</w:t>
+        <w:t>In der Initialisierungsphase habe ich zwei möglich</w:t>
+      </w:r>
+      <w:r>
+        <w:t>e</w:t>
+      </w:r>
+      <w:bookmarkStart w:id="68" w:name="_GoBack"/>
+      <w:bookmarkEnd w:id="68"/>
+      <w:r>
+        <w:t xml:space="preserve"> Varianten erarbeitet. Auf der einen Seite die Lösung „Node und Node Reference“ und auf der anderen Seite „Taxonomy und Taxonomy Reference“. Wie bereits beim aufzeigen dieser Varianten angesprochen, hat die Variante „Node und Node Reference“ den Nachteil, dass für jede Newskategorie immer ein Formular ausgefüllt werden muss. Wobei die andere Variante den Vorteil hat, dass wenn die Newskategorie noch nicht besteht einfach direkt im Formular des Newsartikels die neue Kategorie erstellt werden kann.</w:t>
       </w:r>
       <w:r>
         <w:br/>
@@ -26503,11 +26511,11 @@
       <w:pPr>
         <w:pStyle w:val="berschrift3"/>
       </w:pPr>
-      <w:bookmarkStart w:id="68" w:name="_Toc355078880"/>
+      <w:bookmarkStart w:id="69" w:name="_Toc355078880"/>
       <w:r>
         <w:t>Lösungsbeschrieb</w:t>
       </w:r>
-      <w:bookmarkEnd w:id="68"/>
+      <w:bookmarkEnd w:id="69"/>
     </w:p>
     <w:p>
       <w:r>
@@ -26613,7 +26621,7 @@
           <w:noProof/>
         </w:rPr>
       </w:pPr>
-      <w:bookmarkStart w:id="69" w:name="_Toc355014177"/>
+      <w:bookmarkStart w:id="70" w:name="_Toc355014177"/>
       <w:r>
         <w:t xml:space="preserve">Abbildung </w:t>
       </w:r>
@@ -26631,7 +26639,7 @@
         </w:rPr>
         <w:t>: Autocomplete-Feld</w:t>
       </w:r>
-      <w:bookmarkEnd w:id="69"/>
+      <w:bookmarkEnd w:id="70"/>
     </w:p>
     <w:p>
       <w:pPr>
@@ -26640,7 +26648,7 @@
           <w:lang w:eastAsia="de-CH"/>
         </w:rPr>
       </w:pPr>
-      <w:bookmarkStart w:id="70" w:name="_Toc355078881"/>
+      <w:bookmarkStart w:id="71" w:name="_Toc355078881"/>
       <w:r>
         <w:rPr>
           <w:lang w:eastAsia="de-CH"/>
@@ -26648,7 +26656,7 @@
         <w:lastRenderedPageBreak/>
         <w:t>Systemarchitektur</w:t>
       </w:r>
-      <w:bookmarkEnd w:id="70"/>
+      <w:bookmarkEnd w:id="71"/>
     </w:p>
     <w:p>
       <w:pPr>
@@ -26713,7 +26721,7 @@
       <w:pPr>
         <w:pStyle w:val="Beschriftung"/>
       </w:pPr>
-      <w:bookmarkStart w:id="71" w:name="_Toc355014178"/>
+      <w:bookmarkStart w:id="72" w:name="_Toc355014178"/>
       <w:r>
         <w:t xml:space="preserve">Abbildung </w:t>
       </w:r>
@@ -26728,7 +26736,7 @@
       <w:r>
         <w:t>: Systemarchitektur</w:t>
       </w:r>
-      <w:bookmarkEnd w:id="71"/>
+      <w:bookmarkEnd w:id="72"/>
     </w:p>
     <w:p>
       <w:r>
@@ -26756,14 +26764,14 @@
       <w:pPr>
         <w:pStyle w:val="berschrift3"/>
       </w:pPr>
-      <w:bookmarkStart w:id="72" w:name="_Toc355078882"/>
+      <w:bookmarkStart w:id="73" w:name="_Toc355078882"/>
       <w:r>
         <w:t>Machbarkeits</w:t>
       </w:r>
       <w:r>
         <w:t>studie</w:t>
       </w:r>
-      <w:bookmarkEnd w:id="72"/>
+      <w:bookmarkEnd w:id="73"/>
     </w:p>
     <w:p>
       <w:r>
@@ -26839,22 +26847,22 @@
       <w:pPr>
         <w:pStyle w:val="berschrift2"/>
       </w:pPr>
-      <w:bookmarkStart w:id="73" w:name="_Toc355078883"/>
+      <w:bookmarkStart w:id="74" w:name="_Toc355078883"/>
       <w:r>
         <w:t>Realisierungsphase</w:t>
       </w:r>
-      <w:bookmarkEnd w:id="73"/>
+      <w:bookmarkEnd w:id="74"/>
     </w:p>
     <w:p/>
     <w:p>
       <w:pPr>
         <w:pStyle w:val="berschrift1"/>
       </w:pPr>
-      <w:bookmarkStart w:id="74" w:name="_Toc355078884"/>
+      <w:bookmarkStart w:id="75" w:name="_Toc355078884"/>
       <w:r>
         <w:t>Abbildungsverzeichnis</w:t>
       </w:r>
-      <w:bookmarkEnd w:id="74"/>
+      <w:bookmarkEnd w:id="75"/>
     </w:p>
     <w:p>
       <w:pPr>
@@ -27160,11 +27168,11 @@
       <w:pPr>
         <w:pStyle w:val="berschrift1"/>
       </w:pPr>
-      <w:bookmarkStart w:id="75" w:name="_Toc355078885"/>
+      <w:bookmarkStart w:id="76" w:name="_Toc355078885"/>
       <w:r>
         <w:t>Tabellenverzeichnis</w:t>
       </w:r>
-      <w:bookmarkEnd w:id="75"/>
+      <w:bookmarkEnd w:id="76"/>
     </w:p>
     <w:p>
       <w:pPr>
@@ -28652,11 +28660,11 @@
       <w:r>
         <w:fldChar w:fldCharType="end"/>
       </w:r>
-      <w:bookmarkStart w:id="76" w:name="_Toc355078886"/>
+      <w:bookmarkStart w:id="77" w:name="_Toc355078886"/>
       <w:r>
         <w:t>Glossar</w:t>
       </w:r>
-      <w:bookmarkEnd w:id="76"/>
+      <w:bookmarkEnd w:id="77"/>
     </w:p>
     <w:tbl>
       <w:tblPr>
@@ -29058,7 +29066,7 @@
       <w:pPr>
         <w:pStyle w:val="Beschriftung"/>
       </w:pPr>
-      <w:bookmarkStart w:id="77" w:name="_Toc355014201"/>
+      <w:bookmarkStart w:id="78" w:name="_Toc355014201"/>
       <w:r>
         <w:t xml:space="preserve">Tabelle </w:t>
       </w:r>
@@ -29079,18 +29087,18 @@
         </w:rPr>
         <w:t xml:space="preserve"> Glossar</w:t>
       </w:r>
-      <w:bookmarkEnd w:id="77"/>
+      <w:bookmarkEnd w:id="78"/>
     </w:p>
     <w:p>
       <w:pPr>
         <w:pStyle w:val="berschrift1"/>
       </w:pPr>
-      <w:bookmarkStart w:id="78" w:name="_Toc355078887"/>
+      <w:bookmarkStart w:id="79" w:name="_Toc355078887"/>
       <w:r>
         <w:lastRenderedPageBreak/>
         <w:t>Bildquellen</w:t>
       </w:r>
-      <w:bookmarkEnd w:id="78"/>
+      <w:bookmarkEnd w:id="79"/>
     </w:p>
     <w:tbl>
       <w:tblPr>
@@ -29182,7 +29190,7 @@
       <w:pPr>
         <w:pStyle w:val="Beschriftung"/>
       </w:pPr>
-      <w:bookmarkStart w:id="79" w:name="_Toc355014202"/>
+      <w:bookmarkStart w:id="80" w:name="_Toc355014202"/>
       <w:r>
         <w:t xml:space="preserve">Tabelle </w:t>
       </w:r>
@@ -29197,7 +29205,7 @@
       <w:r>
         <w:t>: Quellenverzeichnis</w:t>
       </w:r>
-      <w:bookmarkEnd w:id="79"/>
+      <w:bookmarkEnd w:id="80"/>
     </w:p>
     <w:p>
       <w:r>
@@ -29217,8 +29225,6 @@
           <w:szCs w:val="36"/>
         </w:rPr>
       </w:pPr>
-      <w:bookmarkStart w:id="80" w:name="_GoBack"/>
-      <w:bookmarkEnd w:id="80"/>
       <w:r>
         <w:rPr>
           <w:noProof/>
@@ -29679,7 +29685,7 @@
       <w:rPr>
         <w:noProof/>
       </w:rPr>
-      <w:t>33</w:t>
+      <w:t>28</w:t>
     </w:r>
     <w:r>
       <w:fldChar w:fldCharType="end"/>
@@ -32534,7 +32540,7 @@
 </file>
 
 <file path=customXml/itemProps1.xml><?xml version="1.0" encoding="utf-8"?>
-<ds:datastoreItem xmlns:ds="http://schemas.openxmlformats.org/officeDocument/2006/customXml" ds:itemID="{EAA7C6B5-D352-4ACB-A541-3DF2F2703027}">
+<ds:datastoreItem xmlns:ds="http://schemas.openxmlformats.org/officeDocument/2006/customXml" ds:itemID="{904E6CDB-446C-4544-B730-9780300E0DB2}">
   <ds:schemaRefs>
     <ds:schemaRef ds:uri="http://schemas.openxmlformats.org/officeDocument/2006/bibliography"/>
   </ds:schemaRefs>

</xml_diff>